<commit_message>
Added a stream + lamda expression!
</commit_message>
<xml_diff>
--- a/Information/Mondelinge Verdediging/Concepten_Editabele.docx
+++ b/Information/Mondelinge Verdediging/Concepten_Editabele.docx
@@ -886,12 +886,14 @@
               <w:ind w:left="0" w:right="0" w:firstLine="0"/>
               <w:rPr>
                 <w:sz w:val="32"/>
-              </w:rPr>
-            </w:pPr>
-            <w:proofErr w:type="spellStart"/>
-            <w:r>
-              <w:rPr>
-                <w:sz w:val="32"/>
+                <w:lang w:val="en-US"/>
+              </w:rPr>
+            </w:pPr>
+            <w:proofErr w:type="spellStart"/>
+            <w:r>
+              <w:rPr>
+                <w:sz w:val="32"/>
+                <w:lang w:val="en-US"/>
               </w:rPr>
               <w:t>Ship.setMass</w:t>
             </w:r>
@@ -899,6 +901,7 @@
             <w:r>
               <w:rPr>
                 <w:sz w:val="32"/>
+                <w:lang w:val="en-US"/>
               </w:rPr>
               <w:t xml:space="preserve">, </w:t>
             </w:r>
@@ -906,6 +909,7 @@
             <w:r>
               <w:rPr>
                 <w:sz w:val="32"/>
+                <w:lang w:val="en-US"/>
               </w:rPr>
               <w:t>Entity.setVelocity</w:t>
             </w:r>
@@ -913,6 +917,7 @@
             <w:r>
               <w:rPr>
                 <w:sz w:val="32"/>
+                <w:lang w:val="en-US"/>
               </w:rPr>
               <w:t xml:space="preserve">, </w:t>
             </w:r>
@@ -920,6 +925,7 @@
             <w:r>
               <w:rPr>
                 <w:sz w:val="32"/>
+                <w:lang w:val="en-US"/>
               </w:rPr>
               <w:t>Ship.fireBullet</w:t>
             </w:r>
@@ -1574,23 +1580,27 @@
               <w:ind w:left="0" w:right="0" w:firstLine="0"/>
               <w:rPr>
                 <w:sz w:val="32"/>
-              </w:rPr>
-            </w:pPr>
-            <w:r>
-              <w:rPr>
-                <w:sz w:val="32"/>
+                <w:lang w:val="en-US"/>
+              </w:rPr>
+            </w:pPr>
+            <w:r>
+              <w:rPr>
+                <w:sz w:val="32"/>
+                <w:lang w:val="en-US"/>
               </w:rPr>
               <w:t xml:space="preserve">Run Time Type </w:t>
             </w:r>
             <w:r>
               <w:rPr>
                 <w:sz w:val="32"/>
+                <w:lang w:val="en-US"/>
               </w:rPr>
               <w:t>Information</w:t>
             </w:r>
             <w:r>
               <w:rPr>
                 <w:sz w:val="32"/>
+                <w:lang w:val="en-US"/>
               </w:rPr>
               <w:tab/>
               <w:t>(RTTI)</w:t>
@@ -1741,14 +1751,30 @@
               <w:rPr>
                 <w:sz w:val="32"/>
               </w:rPr>
-              <w:t xml:space="preserve"> Substitution </w:t>
-            </w:r>
+              <w:t xml:space="preserve"> </w:t>
+            </w:r>
+            <w:proofErr w:type="spellStart"/>
+            <w:r>
+              <w:rPr>
+                <w:sz w:val="32"/>
+              </w:rPr>
+              <w:t>Substitution</w:t>
+            </w:r>
+            <w:proofErr w:type="spellEnd"/>
+            <w:r>
+              <w:rPr>
+                <w:sz w:val="32"/>
+              </w:rPr>
+              <w:t xml:space="preserve"> </w:t>
+            </w:r>
+            <w:proofErr w:type="spellStart"/>
             <w:r>
               <w:rPr>
                 <w:sz w:val="32"/>
               </w:rPr>
               <w:t>Principle</w:t>
             </w:r>
+            <w:proofErr w:type="spellEnd"/>
           </w:p>
         </w:tc>
         <w:tc>
@@ -2334,6 +2360,8 @@
               <w:spacing w:after="160"/>
               <w:ind w:left="0" w:right="0" w:firstLine="0"/>
             </w:pPr>
+            <w:bookmarkStart w:id="0" w:name="_GoBack"/>
+            <w:bookmarkEnd w:id="0"/>
           </w:p>
         </w:tc>
       </w:tr>
@@ -2402,7 +2430,24 @@
             <w:pPr>
               <w:spacing w:after="160"/>
               <w:ind w:left="0" w:right="0" w:firstLine="0"/>
-            </w:pPr>
+              <w:rPr>
+                <w:sz w:val="32"/>
+              </w:rPr>
+            </w:pPr>
+            <w:proofErr w:type="spellStart"/>
+            <w:r>
+              <w:rPr>
+                <w:sz w:val="32"/>
+              </w:rPr>
+              <w:t>World.getEntitiesSpecific</w:t>
+            </w:r>
+            <w:proofErr w:type="spellEnd"/>
+            <w:r>
+              <w:rPr>
+                <w:sz w:val="32"/>
+              </w:rPr>
+              <w:t>()</w:t>
+            </w:r>
           </w:p>
         </w:tc>
       </w:tr>
@@ -2449,20 +2494,32 @@
               <w:bottom w:val="single" w:sz="15" w:space="0" w:color="000000"/>
               <w:right w:val="double" w:sz="8" w:space="0" w:color="000000"/>
             </w:tcBorders>
+            <w:vAlign w:val="bottom"/>
           </w:tcPr>
           <w:p>
             <w:pPr>
               <w:spacing w:after="160"/>
               <w:ind w:left="0" w:right="0" w:firstLine="0"/>
             </w:pPr>
+            <w:proofErr w:type="spellStart"/>
+            <w:r>
+              <w:rPr>
+                <w:sz w:val="32"/>
+              </w:rPr>
+              <w:t>World.getEntitiesSpecific</w:t>
+            </w:r>
+            <w:proofErr w:type="spellEnd"/>
+            <w:r>
+              <w:rPr>
+                <w:sz w:val="32"/>
+              </w:rPr>
+              <w:t>()</w:t>
+            </w:r>
           </w:p>
         </w:tc>
       </w:tr>
     </w:tbl>
-    <w:p>
-      <w:bookmarkStart w:id="0" w:name="_GoBack"/>
-      <w:bookmarkEnd w:id="0"/>
-    </w:p>
+    <w:p/>
     <w:sectPr>
       <w:pgSz w:w="16840" w:h="11900" w:orient="landscape"/>
       <w:pgMar w:top="1440" w:right="1440" w:bottom="1440" w:left="1440" w:header="708" w:footer="708" w:gutter="0"/>
@@ -2919,6 +2976,37 @@
       </w:tblCellMar>
     </w:tblPr>
   </w:style>
+  <w:style w:type="paragraph" w:styleId="BalloonText">
+    <w:name w:val="Balloon Text"/>
+    <w:basedOn w:val="Normal"/>
+    <w:link w:val="BalloonTextChar"/>
+    <w:uiPriority w:val="99"/>
+    <w:semiHidden/>
+    <w:unhideWhenUsed/>
+    <w:rsid w:val="007B0E02"/>
+    <w:pPr>
+      <w:spacing w:line="240" w:lineRule="auto"/>
+    </w:pPr>
+    <w:rPr>
+      <w:rFonts w:ascii="Segoe UI" w:hAnsi="Segoe UI" w:cs="Segoe UI"/>
+      <w:sz w:val="18"/>
+      <w:szCs w:val="18"/>
+    </w:rPr>
+  </w:style>
+  <w:style w:type="character" w:customStyle="1" w:styleId="BalloonTextChar">
+    <w:name w:val="Balloon Text Char"/>
+    <w:basedOn w:val="DefaultParagraphFont"/>
+    <w:link w:val="BalloonText"/>
+    <w:uiPriority w:val="99"/>
+    <w:semiHidden/>
+    <w:rsid w:val="007B0E02"/>
+    <w:rPr>
+      <w:rFonts w:ascii="Segoe UI" w:eastAsia="Calibri" w:hAnsi="Segoe UI" w:cs="Segoe UI"/>
+      <w:color w:val="000000"/>
+      <w:sz w:val="18"/>
+      <w:szCs w:val="18"/>
+    </w:rPr>
+  </w:style>
 </w:styles>
 </file>
 

</xml_diff>

<commit_message>
Continued working on executer.
</commit_message>
<xml_diff>
--- a/Information/Mondelinge Verdediging/Concepten_Editabele.docx
+++ b/Information/Mondelinge Verdediging/Concepten_Editabele.docx
@@ -2204,28 +2204,8 @@
                 <w:sz w:val="32"/>
               </w:rPr>
             </w:pPr>
-            <w:proofErr w:type="spellStart"/>
-            <w:r>
-              <w:rPr>
-                <w:sz w:val="32"/>
-              </w:rPr>
-              <w:t>IFacade</w:t>
-            </w:r>
-            <w:proofErr w:type="spellEnd"/>
-            <w:r>
-              <w:rPr>
-                <w:sz w:val="32"/>
-              </w:rPr>
-              <w:t xml:space="preserve">, </w:t>
-            </w:r>
-            <w:proofErr w:type="spellStart"/>
-            <w:r>
-              <w:rPr>
-                <w:sz w:val="32"/>
-              </w:rPr>
-              <w:t>IProgramFactory</w:t>
-            </w:r>
-            <w:proofErr w:type="spellEnd"/>
+            <w:bookmarkStart w:id="0" w:name="_GoBack"/>
+            <w:bookmarkEnd w:id="0"/>
           </w:p>
         </w:tc>
       </w:tr>
@@ -2360,8 +2340,6 @@
               <w:spacing w:after="160"/>
               <w:ind w:left="0" w:right="0" w:firstLine="0"/>
             </w:pPr>
-            <w:bookmarkStart w:id="0" w:name="_GoBack"/>
-            <w:bookmarkEnd w:id="0"/>
           </w:p>
         </w:tc>
       </w:tr>

</xml_diff>

<commit_message>
Got rid of wrong examples.
</commit_message>
<xml_diff>
--- a/Information/Mondelinge Verdediging/Concepten_Editabele.docx
+++ b/Information/Mondelinge Verdediging/Concepten_Editabele.docx
@@ -415,7 +415,21 @@
                 <w:sz w:val="32"/>
                 <w:lang w:val="en-US"/>
               </w:rPr>
-              <w:t>Entity.geVelocity</w:t>
+              <w:t>Entity.ge</w:t>
+            </w:r>
+            <w:r>
+              <w:rPr>
+                <w:sz w:val="32"/>
+                <w:lang w:val="en-US"/>
+              </w:rPr>
+              <w:t>t</w:t>
+            </w:r>
+            <w:r>
+              <w:rPr>
+                <w:sz w:val="32"/>
+                <w:lang w:val="en-US"/>
+              </w:rPr>
+              <w:t>Velocity</w:t>
             </w:r>
             <w:proofErr w:type="spellEnd"/>
             <w:r>
@@ -1452,20 +1466,6 @@
                 <w:sz w:val="32"/>
               </w:rPr>
               <w:t>TestShip.testCreateShip</w:t>
-            </w:r>
-            <w:proofErr w:type="spellEnd"/>
-            <w:r>
-              <w:rPr>
-                <w:sz w:val="32"/>
-              </w:rPr>
-              <w:t xml:space="preserve">, </w:t>
-            </w:r>
-            <w:proofErr w:type="spellStart"/>
-            <w:r>
-              <w:rPr>
-                <w:sz w:val="32"/>
-              </w:rPr>
-              <w:t>TestWorld.testWorldIsValidSizeT</w:t>
             </w:r>
             <w:proofErr w:type="spellEnd"/>
           </w:p>
@@ -1550,6 +1550,8 @@
               </w:rPr>
               <w:t>TestWorld.testWorldAddEntityAble</w:t>
             </w:r>
+            <w:bookmarkStart w:id="0" w:name="_GoBack"/>
+            <w:bookmarkEnd w:id="0"/>
             <w:proofErr w:type="spellEnd"/>
           </w:p>
         </w:tc>
@@ -1627,14 +1629,6 @@
                 <w:sz w:val="32"/>
               </w:rPr>
             </w:pPr>
-            <w:proofErr w:type="spellStart"/>
-            <w:r>
-              <w:rPr>
-                <w:sz w:val="32"/>
-              </w:rPr>
-              <w:t>TestWorld.testWorldGetAllEntitiesAllShips</w:t>
-            </w:r>
-            <w:proofErr w:type="spellEnd"/>
           </w:p>
         </w:tc>
       </w:tr>
@@ -1700,14 +1694,6 @@
                 <w:sz w:val="32"/>
               </w:rPr>
             </w:pPr>
-            <w:proofErr w:type="spellStart"/>
-            <w:r>
-              <w:rPr>
-                <w:sz w:val="32"/>
-              </w:rPr>
-              <w:t>TestBullet.testCanHaveAsWorldTrue</w:t>
-            </w:r>
-            <w:proofErr w:type="spellEnd"/>
           </w:p>
         </w:tc>
       </w:tr>
@@ -2204,8 +2190,6 @@
                 <w:sz w:val="32"/>
               </w:rPr>
             </w:pPr>
-            <w:bookmarkStart w:id="0" w:name="_GoBack"/>
-            <w:bookmarkEnd w:id="0"/>
           </w:p>
         </w:tc>
       </w:tr>

</xml_diff>

<commit_message>
Added anonymous class + update mondelinge verdediging.
</commit_message>
<xml_diff>
--- a/Information/Mondelinge Verdediging/Concepten_Editabele.docx
+++ b/Information/Mondelinge Verdediging/Concepten_Editabele.docx
@@ -20,15 +20,7 @@
       </w:r>
       <w:r>
         <w:tab/>
-        <w:t xml:space="preserve">van de klasse (vb. </w:t>
-      </w:r>
-      <w:proofErr w:type="spellStart"/>
-      <w:r>
-        <w:t>Ship</w:t>
-      </w:r>
-      <w:proofErr w:type="spellEnd"/>
-      <w:r>
-        <w:t xml:space="preserve">), eventueel aangevuld met de naam </w:t>
+        <w:t xml:space="preserve">van de klasse (vb. Ship), eventueel aangevuld met de naam </w:t>
       </w:r>
       <w:r>
         <w:t>van</w:t>
@@ -48,13 +40,8 @@
       <w:r>
         <w:t xml:space="preserve"> </w:t>
       </w:r>
-      <w:proofErr w:type="spellStart"/>
       <w:r>
-        <w:t>Ship.evolve</w:t>
-      </w:r>
-      <w:proofErr w:type="spellEnd"/>
-      <w:r>
-        <w:t>).</w:t>
+        <w:t>Ship.evolve).</w:t>
       </w:r>
       <w:r>
         <w:t xml:space="preserve"> Deze lijst is enkel bedoeld als</w:t>
@@ -336,14 +323,12 @@
               </w:rPr>
               <w:t xml:space="preserve">Basic </w:t>
             </w:r>
-            <w:proofErr w:type="spellStart"/>
             <w:r>
               <w:rPr>
                 <w:sz w:val="32"/>
               </w:rPr>
               <w:t>inspector</w:t>
             </w:r>
-            <w:proofErr w:type="spellEnd"/>
           </w:p>
         </w:tc>
         <w:tc>
@@ -386,7 +371,6 @@
                 <w:lang w:val="en-US"/>
               </w:rPr>
             </w:pPr>
-            <w:proofErr w:type="spellStart"/>
             <w:r>
               <w:rPr>
                 <w:sz w:val="32"/>
@@ -401,21 +385,19 @@
               </w:rPr>
               <w:t>getPosition</w:t>
             </w:r>
-            <w:proofErr w:type="spellEnd"/>
-            <w:r>
-              <w:rPr>
-                <w:sz w:val="32"/>
-                <w:lang w:val="en-US"/>
-              </w:rPr>
-              <w:t xml:space="preserve">, </w:t>
-            </w:r>
-            <w:proofErr w:type="spellStart"/>
-            <w:r>
-              <w:rPr>
-                <w:sz w:val="32"/>
-                <w:lang w:val="en-US"/>
-              </w:rPr>
-              <w:t>Entity.ge</w:t>
+            <w:r>
+              <w:rPr>
+                <w:sz w:val="32"/>
+                <w:lang w:val="en-US"/>
+              </w:rPr>
+              <w:t>()</w:t>
+            </w:r>
+            <w:r>
+              <w:rPr>
+                <w:sz w:val="32"/>
+                <w:lang w:val="en-US"/>
+              </w:rPr>
+              <w:t>, Entity.ge</w:t>
             </w:r>
             <w:r>
               <w:rPr>
@@ -431,23 +413,27 @@
               </w:rPr>
               <w:t>Velocity</w:t>
             </w:r>
-            <w:proofErr w:type="spellEnd"/>
-            <w:r>
-              <w:rPr>
-                <w:sz w:val="32"/>
-                <w:lang w:val="en-US"/>
-              </w:rPr>
-              <w:t xml:space="preserve">, </w:t>
-            </w:r>
-            <w:proofErr w:type="spellStart"/>
-            <w:r>
-              <w:rPr>
-                <w:sz w:val="32"/>
-                <w:lang w:val="en-US"/>
-              </w:rPr>
-              <w:t>Ship.getThrustStatus</w:t>
-            </w:r>
-            <w:proofErr w:type="spellEnd"/>
+            <w:r>
+              <w:rPr>
+                <w:sz w:val="32"/>
+                <w:lang w:val="en-US"/>
+              </w:rPr>
+              <w:t>()</w:t>
+            </w:r>
+            <w:r>
+              <w:rPr>
+                <w:sz w:val="32"/>
+                <w:lang w:val="en-US"/>
+              </w:rPr>
+              <w:t>, Ship.getThrustStatus</w:t>
+            </w:r>
+            <w:r>
+              <w:rPr>
+                <w:sz w:val="32"/>
+                <w:lang w:val="en-US"/>
+              </w:rPr>
+              <w:t>()</w:t>
+            </w:r>
           </w:p>
         </w:tc>
       </w:tr>
@@ -533,7 +519,6 @@
                 <w:lang w:val="en-US"/>
               </w:rPr>
             </w:pPr>
-            <w:proofErr w:type="spellStart"/>
             <w:r>
               <w:rPr>
                 <w:sz w:val="32"/>
@@ -548,7 +533,13 @@
               </w:rPr>
               <w:t>.isValidOrientation</w:t>
             </w:r>
-            <w:proofErr w:type="spellEnd"/>
+            <w:r>
+              <w:rPr>
+                <w:sz w:val="32"/>
+                <w:lang w:val="en-US"/>
+              </w:rPr>
+              <w:t>()</w:t>
+            </w:r>
             <w:r>
               <w:rPr>
                 <w:sz w:val="32"/>
@@ -556,7 +547,6 @@
               </w:rPr>
               <w:t xml:space="preserve">, </w:t>
             </w:r>
-            <w:proofErr w:type="spellStart"/>
             <w:r>
               <w:rPr>
                 <w:sz w:val="32"/>
@@ -571,23 +561,27 @@
               </w:rPr>
               <w:t>.isValidMass</w:t>
             </w:r>
-            <w:proofErr w:type="spellEnd"/>
-            <w:r>
-              <w:rPr>
-                <w:sz w:val="32"/>
-                <w:lang w:val="en-US"/>
-              </w:rPr>
-              <w:t xml:space="preserve">, </w:t>
-            </w:r>
-            <w:proofErr w:type="spellStart"/>
-            <w:r>
-              <w:rPr>
-                <w:sz w:val="32"/>
-                <w:lang w:val="en-US"/>
-              </w:rPr>
-              <w:t>Entity.canHaveAsPosition</w:t>
-            </w:r>
-            <w:proofErr w:type="spellEnd"/>
+            <w:r>
+              <w:rPr>
+                <w:sz w:val="32"/>
+                <w:lang w:val="en-US"/>
+              </w:rPr>
+              <w:t>()</w:t>
+            </w:r>
+            <w:r>
+              <w:rPr>
+                <w:sz w:val="32"/>
+                <w:lang w:val="en-US"/>
+              </w:rPr>
+              <w:t>, Entity.canHaveAsPosition</w:t>
+            </w:r>
+            <w:r>
+              <w:rPr>
+                <w:sz w:val="32"/>
+                <w:lang w:val="en-US"/>
+              </w:rPr>
+              <w:t>()</w:t>
+            </w:r>
           </w:p>
         </w:tc>
       </w:tr>
@@ -673,7 +667,6 @@
                 <w:lang w:val="en-US"/>
               </w:rPr>
             </w:pPr>
-            <w:proofErr w:type="spellStart"/>
             <w:r>
               <w:rPr>
                 <w:sz w:val="32"/>
@@ -681,7 +674,27 @@
               </w:rPr>
               <w:t>Entity.setPosition</w:t>
             </w:r>
-            <w:proofErr w:type="spellEnd"/>
+            <w:r>
+              <w:rPr>
+                <w:sz w:val="32"/>
+                <w:lang w:val="en-US"/>
+              </w:rPr>
+              <w:t>()</w:t>
+            </w:r>
+            <w:r>
+              <w:rPr>
+                <w:sz w:val="32"/>
+                <w:lang w:val="en-US"/>
+              </w:rPr>
+              <w:t>, Entity.setRadius</w:t>
+            </w:r>
+            <w:r>
+              <w:rPr>
+                <w:sz w:val="32"/>
+                <w:lang w:val="en-US"/>
+              </w:rPr>
+              <w:t>()</w:t>
+            </w:r>
             <w:r>
               <w:rPr>
                 <w:sz w:val="32"/>
@@ -689,23 +702,6 @@
               </w:rPr>
               <w:t xml:space="preserve">, </w:t>
             </w:r>
-            <w:proofErr w:type="spellStart"/>
-            <w:r>
-              <w:rPr>
-                <w:sz w:val="32"/>
-                <w:lang w:val="en-US"/>
-              </w:rPr>
-              <w:t>Entity.setRadius</w:t>
-            </w:r>
-            <w:proofErr w:type="spellEnd"/>
-            <w:r>
-              <w:rPr>
-                <w:sz w:val="32"/>
-                <w:lang w:val="en-US"/>
-              </w:rPr>
-              <w:t xml:space="preserve">, </w:t>
-            </w:r>
-            <w:proofErr w:type="spellStart"/>
             <w:r>
               <w:rPr>
                 <w:sz w:val="32"/>
@@ -713,7 +709,13 @@
               </w:rPr>
               <w:t>Ship.reloadBullet</w:t>
             </w:r>
-            <w:proofErr w:type="spellEnd"/>
+            <w:r>
+              <w:rPr>
+                <w:sz w:val="32"/>
+                <w:lang w:val="en-US"/>
+              </w:rPr>
+              <w:t>()</w:t>
+            </w:r>
           </w:p>
         </w:tc>
       </w:tr>
@@ -738,28 +740,18 @@
             <w:pPr>
               <w:ind w:left="50" w:right="0" w:firstLine="0"/>
             </w:pPr>
-            <w:proofErr w:type="spellStart"/>
-            <w:r>
-              <w:rPr>
-                <w:sz w:val="32"/>
-              </w:rPr>
-              <w:t>Nominal</w:t>
-            </w:r>
-            <w:proofErr w:type="spellEnd"/>
-            <w:r>
-              <w:rPr>
-                <w:sz w:val="32"/>
-              </w:rPr>
-              <w:t xml:space="preserve"> </w:t>
-            </w:r>
-            <w:proofErr w:type="spellStart"/>
+            <w:r>
+              <w:rPr>
+                <w:sz w:val="32"/>
+              </w:rPr>
+              <w:t xml:space="preserve">Nominal </w:t>
+            </w:r>
             <w:r>
               <w:rPr>
                 <w:sz w:val="32"/>
               </w:rPr>
               <w:t>programming</w:t>
             </w:r>
-            <w:proofErr w:type="spellEnd"/>
           </w:p>
         </w:tc>
         <w:tc>
@@ -801,28 +793,30 @@
                 <w:sz w:val="32"/>
               </w:rPr>
             </w:pPr>
-            <w:proofErr w:type="spellStart"/>
             <w:r>
               <w:rPr>
                 <w:sz w:val="32"/>
               </w:rPr>
               <w:t>Ship.setOrientation</w:t>
             </w:r>
-            <w:proofErr w:type="spellEnd"/>
-            <w:r>
-              <w:rPr>
-                <w:sz w:val="32"/>
-              </w:rPr>
-              <w:t xml:space="preserve">, </w:t>
-            </w:r>
-            <w:proofErr w:type="spellStart"/>
-            <w:r>
-              <w:rPr>
-                <w:sz w:val="32"/>
-              </w:rPr>
-              <w:t>Ship.turn</w:t>
-            </w:r>
-            <w:proofErr w:type="spellEnd"/>
+            <w:r>
+              <w:rPr>
+                <w:sz w:val="32"/>
+              </w:rPr>
+              <w:t>()</w:t>
+            </w:r>
+            <w:r>
+              <w:rPr>
+                <w:sz w:val="32"/>
+              </w:rPr>
+              <w:t>, Ship.turn</w:t>
+            </w:r>
+            <w:r>
+              <w:rPr>
+                <w:sz w:val="32"/>
+              </w:rPr>
+              <w:t>()</w:t>
+            </w:r>
           </w:p>
         </w:tc>
       </w:tr>
@@ -853,14 +847,12 @@
               </w:rPr>
               <w:t xml:space="preserve">Total </w:t>
             </w:r>
-            <w:proofErr w:type="spellStart"/>
             <w:r>
               <w:rPr>
                 <w:sz w:val="32"/>
               </w:rPr>
               <w:t>programming</w:t>
             </w:r>
-            <w:proofErr w:type="spellEnd"/>
           </w:p>
         </w:tc>
         <w:tc>
@@ -903,7 +895,6 @@
                 <w:lang w:val="en-US"/>
               </w:rPr>
             </w:pPr>
-            <w:proofErr w:type="spellStart"/>
             <w:r>
               <w:rPr>
                 <w:sz w:val="32"/>
@@ -911,39 +902,41 @@
               </w:rPr>
               <w:t>Ship.setMass</w:t>
             </w:r>
-            <w:proofErr w:type="spellEnd"/>
-            <w:r>
-              <w:rPr>
-                <w:sz w:val="32"/>
-                <w:lang w:val="en-US"/>
-              </w:rPr>
-              <w:t xml:space="preserve">, </w:t>
-            </w:r>
-            <w:proofErr w:type="spellStart"/>
-            <w:r>
-              <w:rPr>
-                <w:sz w:val="32"/>
-                <w:lang w:val="en-US"/>
-              </w:rPr>
-              <w:t>Entity.setVelocity</w:t>
-            </w:r>
-            <w:proofErr w:type="spellEnd"/>
-            <w:r>
-              <w:rPr>
-                <w:sz w:val="32"/>
-                <w:lang w:val="en-US"/>
-              </w:rPr>
-              <w:t xml:space="preserve">, </w:t>
-            </w:r>
-            <w:proofErr w:type="spellStart"/>
-            <w:r>
-              <w:rPr>
-                <w:sz w:val="32"/>
-                <w:lang w:val="en-US"/>
-              </w:rPr>
-              <w:t>Ship.fireBullet</w:t>
-            </w:r>
-            <w:proofErr w:type="spellEnd"/>
+            <w:r>
+              <w:rPr>
+                <w:sz w:val="32"/>
+                <w:lang w:val="en-US"/>
+              </w:rPr>
+              <w:t>()</w:t>
+            </w:r>
+            <w:r>
+              <w:rPr>
+                <w:sz w:val="32"/>
+                <w:lang w:val="en-US"/>
+              </w:rPr>
+              <w:t>, Entity.setVelocity</w:t>
+            </w:r>
+            <w:r>
+              <w:rPr>
+                <w:sz w:val="32"/>
+                <w:lang w:val="en-US"/>
+              </w:rPr>
+              <w:t>()</w:t>
+            </w:r>
+            <w:r>
+              <w:rPr>
+                <w:sz w:val="32"/>
+                <w:lang w:val="en-US"/>
+              </w:rPr>
+              <w:t>, Ship.fireBullet</w:t>
+            </w:r>
+            <w:r>
+              <w:rPr>
+                <w:sz w:val="32"/>
+                <w:lang w:val="en-US"/>
+              </w:rPr>
+              <w:t>()</w:t>
+            </w:r>
           </w:p>
         </w:tc>
       </w:tr>
@@ -972,30 +965,15 @@
               <w:rPr>
                 <w:sz w:val="32"/>
               </w:rPr>
-              <w:t>Uni-</w:t>
-            </w:r>
-            <w:proofErr w:type="spellStart"/>
-            <w:r>
-              <w:rPr>
-                <w:sz w:val="32"/>
-              </w:rPr>
-              <w:t>directional</w:t>
-            </w:r>
-            <w:proofErr w:type="spellEnd"/>
+              <w:t>Uni-directional</w:t>
+            </w:r>
             <w:r>
               <w:rPr>
                 <w:sz w:val="32"/>
               </w:rPr>
               <w:tab/>
-            </w:r>
-            <w:proofErr w:type="spellStart"/>
-            <w:r>
-              <w:rPr>
-                <w:sz w:val="32"/>
-              </w:rPr>
               <w:t>association</w:t>
             </w:r>
-            <w:proofErr w:type="spellEnd"/>
           </w:p>
         </w:tc>
         <w:tc>
@@ -1037,28 +1015,24 @@
                 <w:sz w:val="32"/>
               </w:rPr>
             </w:pPr>
-            <w:proofErr w:type="spellStart"/>
-            <w:r>
-              <w:rPr>
-                <w:sz w:val="32"/>
-              </w:rPr>
-              <w:t>Bullet.source</w:t>
-            </w:r>
-            <w:proofErr w:type="spellEnd"/>
-            <w:r>
-              <w:rPr>
-                <w:sz w:val="32"/>
-              </w:rPr>
-              <w:t xml:space="preserve">, </w:t>
-            </w:r>
-            <w:proofErr w:type="spellStart"/>
-            <w:r>
-              <w:rPr>
-                <w:sz w:val="32"/>
-              </w:rPr>
-              <w:t>Ship.thruster</w:t>
-            </w:r>
-            <w:proofErr w:type="spellEnd"/>
+            <w:r>
+              <w:rPr>
+                <w:sz w:val="32"/>
+              </w:rPr>
+              <w:t>Bullet.</w:t>
+            </w:r>
+            <w:r>
+              <w:rPr>
+                <w:sz w:val="32"/>
+              </w:rPr>
+              <w:t>s</w:t>
+            </w:r>
+            <w:r>
+              <w:rPr>
+                <w:sz w:val="32"/>
+              </w:rPr>
+              <w:t>ource, Ship.thruster</w:t>
+            </w:r>
           </w:p>
         </w:tc>
       </w:tr>
@@ -1087,30 +1061,14 @@
               <w:rPr>
                 <w:sz w:val="32"/>
               </w:rPr>
-              <w:t>Bi-</w:t>
-            </w:r>
-            <w:proofErr w:type="spellStart"/>
-            <w:r>
-              <w:rPr>
-                <w:sz w:val="32"/>
-              </w:rPr>
-              <w:t>directional</w:t>
-            </w:r>
-            <w:proofErr w:type="spellEnd"/>
-            <w:r>
-              <w:rPr>
-                <w:sz w:val="32"/>
-              </w:rPr>
-              <w:t xml:space="preserve"> </w:t>
-            </w:r>
-            <w:proofErr w:type="spellStart"/>
+              <w:t xml:space="preserve">Bi-directional </w:t>
+            </w:r>
             <w:r>
               <w:rPr>
                 <w:sz w:val="32"/>
               </w:rPr>
               <w:t>association</w:t>
             </w:r>
-            <w:proofErr w:type="spellEnd"/>
           </w:p>
         </w:tc>
         <w:tc>
@@ -1152,28 +1110,12 @@
                 <w:sz w:val="32"/>
               </w:rPr>
             </w:pPr>
-            <w:proofErr w:type="spellStart"/>
-            <w:r>
-              <w:rPr>
-                <w:sz w:val="32"/>
-              </w:rPr>
-              <w:t>Entity.world</w:t>
-            </w:r>
-            <w:proofErr w:type="spellEnd"/>
-            <w:r>
-              <w:rPr>
-                <w:sz w:val="32"/>
-              </w:rPr>
-              <w:t xml:space="preserve">, </w:t>
-            </w:r>
-            <w:proofErr w:type="spellStart"/>
-            <w:r>
-              <w:rPr>
-                <w:sz w:val="32"/>
-              </w:rPr>
-              <w:t>Ship.bullets</w:t>
-            </w:r>
-            <w:proofErr w:type="spellEnd"/>
+            <w:r>
+              <w:rPr>
+                <w:sz w:val="32"/>
+              </w:rPr>
+              <w:t>Entity.world, Ship.bullets</w:t>
+            </w:r>
           </w:p>
         </w:tc>
       </w:tr>
@@ -1246,47 +1188,20 @@
                 <w:lang w:val="en-US"/>
               </w:rPr>
             </w:pPr>
-            <w:proofErr w:type="spellStart"/>
-            <w:r>
-              <w:rPr>
-                <w:sz w:val="32"/>
-                <w:lang w:val="en-US"/>
-              </w:rPr>
-              <w:t>Ship.terminate</w:t>
-            </w:r>
-            <w:proofErr w:type="spellEnd"/>
-            <w:r>
-              <w:rPr>
-                <w:sz w:val="32"/>
-                <w:lang w:val="en-US"/>
-              </w:rPr>
-              <w:t xml:space="preserve">, </w:t>
-            </w:r>
-            <w:proofErr w:type="spellStart"/>
-            <w:r>
-              <w:rPr>
-                <w:sz w:val="32"/>
-                <w:lang w:val="en-US"/>
-              </w:rPr>
-              <w:t>Bullet.terminate</w:t>
-            </w:r>
-            <w:proofErr w:type="spellEnd"/>
-            <w:r>
-              <w:rPr>
-                <w:sz w:val="32"/>
-                <w:lang w:val="en-US"/>
-              </w:rPr>
-              <w:t xml:space="preserve">, </w:t>
-            </w:r>
-            <w:proofErr w:type="spellStart"/>
-            <w:r>
-              <w:rPr>
-                <w:sz w:val="32"/>
-                <w:lang w:val="en-US"/>
-              </w:rPr>
-              <w:t>MinorPlanet.terminate</w:t>
-            </w:r>
-            <w:proofErr w:type="spellEnd"/>
+            <w:r>
+              <w:rPr>
+                <w:sz w:val="32"/>
+                <w:lang w:val="en-US"/>
+              </w:rPr>
+              <w:t>Ship.terminate, Bullet.terminate</w:t>
+            </w:r>
+            <w:r>
+              <w:rPr>
+                <w:sz w:val="32"/>
+                <w:lang w:val="en-US"/>
+              </w:rPr>
+              <w:t>, MinorPlanet.terminate</w:t>
+            </w:r>
           </w:p>
         </w:tc>
       </w:tr>
@@ -1311,28 +1226,18 @@
             <w:pPr>
               <w:ind w:left="50" w:right="0" w:firstLine="0"/>
             </w:pPr>
-            <w:proofErr w:type="spellStart"/>
-            <w:r>
-              <w:rPr>
-                <w:sz w:val="32"/>
-              </w:rPr>
-              <w:t>Generic</w:t>
-            </w:r>
-            <w:proofErr w:type="spellEnd"/>
-            <w:r>
-              <w:rPr>
-                <w:sz w:val="32"/>
-              </w:rPr>
-              <w:t xml:space="preserve"> Class </w:t>
-            </w:r>
-            <w:proofErr w:type="spellStart"/>
+            <w:r>
+              <w:rPr>
+                <w:sz w:val="32"/>
+              </w:rPr>
+              <w:t xml:space="preserve">Generic Class </w:t>
+            </w:r>
             <w:r>
               <w:rPr>
                 <w:sz w:val="32"/>
               </w:rPr>
               <w:t>Instantiation</w:t>
             </w:r>
-            <w:proofErr w:type="spellEnd"/>
           </w:p>
         </w:tc>
         <w:tc>
@@ -1372,8 +1277,37 @@
               <w:ind w:left="0" w:right="0" w:firstLine="0"/>
               <w:rPr>
                 <w:sz w:val="32"/>
-              </w:rPr>
-            </w:pPr>
+                <w:lang w:val="en-US"/>
+              </w:rPr>
+            </w:pPr>
+            <w:r>
+              <w:rPr>
+                <w:sz w:val="32"/>
+                <w:lang w:val="en-US"/>
+              </w:rPr>
+              <w:t>MyFunction.MyFunction(),</w:t>
+            </w:r>
+            <w:r>
+              <w:rPr>
+                <w:sz w:val="32"/>
+                <w:lang w:val="en-US"/>
+              </w:rPr>
+              <w:t xml:space="preserve"> World.</w:t>
+            </w:r>
+            <w:r>
+              <w:rPr>
+                <w:sz w:val="32"/>
+                <w:lang w:val="en-US"/>
+              </w:rPr>
+              <w:t>entities,</w:t>
+            </w:r>
+            <w:r>
+              <w:rPr>
+                <w:sz w:val="32"/>
+                <w:lang w:val="en-US"/>
+              </w:rPr>
+              <w:t xml:space="preserve"> ProgramFactory.createEqualityExpression()</w:t>
+            </w:r>
           </w:p>
         </w:tc>
       </w:tr>
@@ -1397,10 +1331,14 @@
           <w:p>
             <w:pPr>
               <w:ind w:left="50" w:right="0" w:firstLine="0"/>
-            </w:pPr>
-            <w:r>
-              <w:rPr>
-                <w:sz w:val="32"/>
+              <w:rPr>
+                <w:lang w:val="en-US"/>
+              </w:rPr>
+            </w:pPr>
+            <w:r>
+              <w:rPr>
+                <w:sz w:val="32"/>
+                <w:lang w:val="en-US"/>
               </w:rPr>
               <w:lastRenderedPageBreak/>
               <w:t>Test</w:t>
@@ -1408,17 +1346,11 @@
             <w:r>
               <w:rPr>
                 <w:sz w:val="32"/>
+                <w:lang w:val="en-US"/>
               </w:rPr>
               <w:tab/>
-            </w:r>
-            <w:proofErr w:type="spellStart"/>
-            <w:r>
-              <w:rPr>
-                <w:sz w:val="32"/>
-              </w:rPr>
               <w:t>method</w:t>
             </w:r>
-            <w:proofErr w:type="spellEnd"/>
           </w:p>
         </w:tc>
         <w:tc>
@@ -1437,6 +1369,7 @@
               <w:ind w:left="0" w:right="0" w:firstLine="0"/>
               <w:rPr>
                 <w:sz w:val="32"/>
+                <w:lang w:val="en-US"/>
               </w:rPr>
             </w:pPr>
           </w:p>
@@ -1458,16 +1391,23 @@
               <w:ind w:left="0" w:right="0" w:firstLine="0"/>
               <w:rPr>
                 <w:sz w:val="32"/>
-              </w:rPr>
-            </w:pPr>
-            <w:proofErr w:type="spellStart"/>
-            <w:r>
-              <w:rPr>
-                <w:sz w:val="32"/>
+                <w:lang w:val="en-US"/>
+              </w:rPr>
+            </w:pPr>
+            <w:r>
+              <w:rPr>
+                <w:sz w:val="32"/>
+                <w:lang w:val="en-US"/>
               </w:rPr>
               <w:t>TestShip.testCreateShip</w:t>
             </w:r>
-            <w:proofErr w:type="spellEnd"/>
+            <w:r>
+              <w:rPr>
+                <w:sz w:val="32"/>
+                <w:lang w:val="en-US"/>
+              </w:rPr>
+              <w:t>(), TestFacade.testCreateBulletVelGeneric()</w:t>
+            </w:r>
           </w:p>
         </w:tc>
       </w:tr>
@@ -1497,16 +1437,16 @@
               <w:ind w:left="0" w:right="0" w:firstLine="0"/>
               <w:rPr>
                 <w:sz w:val="32"/>
-              </w:rPr>
-            </w:pPr>
-            <w:proofErr w:type="spellStart"/>
-            <w:r>
-              <w:rPr>
-                <w:sz w:val="32"/>
+                <w:lang w:val="en-US"/>
+              </w:rPr>
+            </w:pPr>
+            <w:r>
+              <w:rPr>
+                <w:sz w:val="32"/>
+                <w:lang w:val="en-US"/>
               </w:rPr>
               <w:t>Polymorphism</w:t>
             </w:r>
-            <w:proofErr w:type="spellEnd"/>
           </w:p>
         </w:tc>
         <w:tc>
@@ -1529,30 +1469,26 @@
                 <w:sz w:val="32"/>
               </w:rPr>
             </w:pPr>
-            <w:proofErr w:type="spellStart"/>
-            <w:r>
-              <w:rPr>
-                <w:sz w:val="32"/>
-              </w:rPr>
-              <w:t>World.getAllEntitiesSpecific</w:t>
-            </w:r>
-            <w:proofErr w:type="spellEnd"/>
-            <w:r>
-              <w:rPr>
-                <w:sz w:val="32"/>
-              </w:rPr>
-              <w:t xml:space="preserve">, </w:t>
-            </w:r>
-            <w:proofErr w:type="spellStart"/>
-            <w:r>
-              <w:rPr>
-                <w:sz w:val="32"/>
-              </w:rPr>
-              <w:t>TestWorld.testWorldAddEntityAble</w:t>
-            </w:r>
-            <w:bookmarkStart w:id="0" w:name="_GoBack"/>
-            <w:bookmarkEnd w:id="0"/>
-            <w:proofErr w:type="spellEnd"/>
+            <w:r>
+              <w:rPr>
+                <w:sz w:val="32"/>
+                <w:lang w:val="en-US"/>
+              </w:rPr>
+              <w:t>World.canHaveAsEntity()</w:t>
+            </w:r>
+            <w:r>
+              <w:rPr>
+                <w:sz w:val="32"/>
+                <w:lang w:val="en-US"/>
+              </w:rPr>
+              <w:t>, W</w:t>
+            </w:r>
+            <w:r>
+              <w:rPr>
+                <w:sz w:val="32"/>
+              </w:rPr>
+              <w:t>orld.getAllEntitiesSpecific()</w:t>
+            </w:r>
           </w:p>
         </w:tc>
       </w:tr>
@@ -1627,8 +1563,30 @@
               <w:ind w:left="0" w:right="0" w:firstLine="0"/>
               <w:rPr>
                 <w:sz w:val="32"/>
-              </w:rPr>
-            </w:pPr>
+                <w:lang w:val="en-US"/>
+              </w:rPr>
+            </w:pPr>
+            <w:r>
+              <w:rPr>
+                <w:sz w:val="32"/>
+                <w:lang w:val="en-US"/>
+              </w:rPr>
+              <w:t>ParameterExpression.evaluate()</w:t>
+            </w:r>
+            <w:r>
+              <w:rPr>
+                <w:sz w:val="32"/>
+                <w:lang w:val="en-US"/>
+              </w:rPr>
+              <w:t>, AssignmentStatement.execute()</w:t>
+            </w:r>
+            <w:r>
+              <w:rPr>
+                <w:sz w:val="32"/>
+                <w:lang w:val="en-US"/>
+              </w:rPr>
+              <w:t xml:space="preserve"> </w:t>
+            </w:r>
           </w:p>
         </w:tc>
       </w:tr>
@@ -1658,17 +1616,20 @@
               <w:ind w:left="0" w:right="0" w:firstLine="0"/>
               <w:rPr>
                 <w:sz w:val="32"/>
-              </w:rPr>
-            </w:pPr>
-            <w:r>
-              <w:rPr>
-                <w:sz w:val="32"/>
+                <w:lang w:val="en-US"/>
+              </w:rPr>
+            </w:pPr>
+            <w:r>
+              <w:rPr>
+                <w:sz w:val="32"/>
+                <w:lang w:val="en-US"/>
               </w:rPr>
               <w:t xml:space="preserve">Dynamic </w:t>
             </w:r>
             <w:r>
               <w:rPr>
                 <w:sz w:val="32"/>
+                <w:lang w:val="en-US"/>
               </w:rPr>
               <w:t>Binding</w:t>
             </w:r>
@@ -1692,8 +1653,23 @@
               <w:ind w:left="0" w:right="0" w:firstLine="0"/>
               <w:rPr>
                 <w:sz w:val="32"/>
-              </w:rPr>
-            </w:pPr>
+                <w:lang w:val="en-US"/>
+              </w:rPr>
+            </w:pPr>
+            <w:r>
+              <w:rPr>
+                <w:sz w:val="32"/>
+                <w:lang w:val="en-US"/>
+              </w:rPr>
+              <w:t>TestTerminateWorldWithEntities(), evolve-&gt;resolveCollision()*1, FunctionCallExpression.java</w:t>
+            </w:r>
+            <w:r>
+              <w:rPr>
+                <w:sz w:val="32"/>
+                <w:lang w:val="en-US"/>
+              </w:rPr>
+              <w:t>*2</w:t>
+            </w:r>
           </w:p>
         </w:tc>
       </w:tr>
@@ -1723,44 +1699,23 @@
               <w:ind w:left="0" w:right="0" w:firstLine="0"/>
               <w:rPr>
                 <w:sz w:val="32"/>
-              </w:rPr>
-            </w:pPr>
-            <w:proofErr w:type="spellStart"/>
-            <w:r>
-              <w:rPr>
-                <w:sz w:val="32"/>
-              </w:rPr>
-              <w:t>Liskov</w:t>
-            </w:r>
-            <w:proofErr w:type="spellEnd"/>
-            <w:r>
-              <w:rPr>
-                <w:sz w:val="32"/>
-              </w:rPr>
-              <w:t xml:space="preserve"> </w:t>
-            </w:r>
-            <w:proofErr w:type="spellStart"/>
-            <w:r>
-              <w:rPr>
-                <w:sz w:val="32"/>
-              </w:rPr>
-              <w:t>Substitution</w:t>
-            </w:r>
-            <w:proofErr w:type="spellEnd"/>
-            <w:r>
-              <w:rPr>
-                <w:sz w:val="32"/>
-              </w:rPr>
-              <w:t xml:space="preserve"> </w:t>
-            </w:r>
-            <w:proofErr w:type="spellStart"/>
-            <w:r>
-              <w:rPr>
-                <w:sz w:val="32"/>
+                <w:lang w:val="en-US"/>
+              </w:rPr>
+            </w:pPr>
+            <w:r>
+              <w:rPr>
+                <w:sz w:val="32"/>
+                <w:lang w:val="en-US"/>
+              </w:rPr>
+              <w:t xml:space="preserve">Liskov Substitution </w:t>
+            </w:r>
+            <w:r>
+              <w:rPr>
+                <w:sz w:val="32"/>
+                <w:lang w:val="en-US"/>
               </w:rPr>
               <w:t>Principle</w:t>
             </w:r>
-            <w:proofErr w:type="spellEnd"/>
           </w:p>
         </w:tc>
         <w:tc>
@@ -1779,18 +1734,27 @@
             <w:pPr>
               <w:spacing w:after="160"/>
               <w:ind w:left="0" w:right="0" w:firstLine="0"/>
-              <w:rPr>
-                <w:sz w:val="32"/>
-              </w:rPr>
-            </w:pPr>
-            <w:proofErr w:type="spellStart"/>
-            <w:r>
-              <w:rPr>
-                <w:sz w:val="32"/>
+            </w:pPr>
+            <w:r>
+              <w:rPr>
+                <w:sz w:val="32"/>
+                <w:lang w:val="en-US"/>
               </w:rPr>
               <w:t>Planetoid.move</w:t>
             </w:r>
-            <w:proofErr w:type="spellEnd"/>
+            <w:r>
+              <w:rPr>
+                <w:sz w:val="32"/>
+                <w:lang w:val="en-US"/>
+              </w:rPr>
+              <w:t>(), BulletSpecificEntityExpression.getEntitie</w:t>
+            </w:r>
+            <w:r>
+              <w:rPr>
+                <w:sz w:val="32"/>
+              </w:rPr>
+              <w:t>sArray()</w:t>
+            </w:r>
           </w:p>
         </w:tc>
       </w:tr>
@@ -1835,17 +1799,8 @@
                 <w:sz w:val="32"/>
               </w:rPr>
               <w:tab/>
-            </w:r>
-            <w:proofErr w:type="spellStart"/>
-            <w:r>
-              <w:rPr>
-                <w:b/>
-                <w:i/>
-                <w:sz w:val="32"/>
-              </w:rPr>
               <w:t>concepts</w:t>
             </w:r>
-            <w:proofErr w:type="spellEnd"/>
             <w:r>
               <w:rPr>
                 <w:b/>
@@ -1882,14 +1837,12 @@
             <w:pPr>
               <w:ind w:left="0" w:right="0" w:firstLine="0"/>
             </w:pPr>
-            <w:proofErr w:type="spellStart"/>
             <w:r>
               <w:rPr>
                 <w:sz w:val="32"/>
               </w:rPr>
               <w:t>Enumeration</w:t>
             </w:r>
-            <w:proofErr w:type="spellEnd"/>
           </w:p>
         </w:tc>
         <w:tc>
@@ -1908,7 +1861,6 @@
             <w:pPr>
               <w:ind w:left="0" w:right="0" w:firstLine="0"/>
             </w:pPr>
-            <w:proofErr w:type="spellStart"/>
             <w:r>
               <w:rPr>
                 <w:sz w:val="32"/>
@@ -1921,26 +1873,11 @@
               </w:rPr>
               <w:t>ot</w:t>
             </w:r>
-            <w:proofErr w:type="spellEnd"/>
-            <w:r>
-              <w:rPr>
-                <w:sz w:val="32"/>
-              </w:rPr>
-              <w:t xml:space="preserve"> </w:t>
-            </w:r>
-            <w:proofErr w:type="spellStart"/>
-            <w:r>
-              <w:rPr>
-                <w:sz w:val="32"/>
-              </w:rPr>
-              <w:t>needed</w:t>
-            </w:r>
-            <w:proofErr w:type="spellEnd"/>
-            <w:r>
-              <w:rPr>
-                <w:sz w:val="32"/>
-              </w:rPr>
-              <w:t xml:space="preserve"> </w:t>
+            <w:r>
+              <w:rPr>
+                <w:sz w:val="32"/>
+              </w:rPr>
+              <w:t xml:space="preserve"> needed </w:t>
             </w:r>
             <w:r>
               <w:rPr>
@@ -2064,14 +2001,12 @@
             <w:pPr>
               <w:ind w:left="0" w:right="0" w:firstLine="0"/>
             </w:pPr>
-            <w:proofErr w:type="spellStart"/>
             <w:r>
               <w:rPr>
                 <w:sz w:val="32"/>
               </w:rPr>
               <w:t>Representation</w:t>
             </w:r>
-            <w:proofErr w:type="spellEnd"/>
             <w:r>
               <w:rPr>
                 <w:sz w:val="32"/>
@@ -2097,33 +2032,11 @@
             <w:pPr>
               <w:ind w:left="0" w:right="0" w:firstLine="0"/>
             </w:pPr>
-            <w:proofErr w:type="spellStart"/>
-            <w:r>
-              <w:rPr>
-                <w:sz w:val="32"/>
-              </w:rPr>
-              <w:t>Not</w:t>
-            </w:r>
-            <w:proofErr w:type="spellEnd"/>
-            <w:r>
-              <w:rPr>
-                <w:sz w:val="32"/>
-              </w:rPr>
-              <w:t xml:space="preserve"> </w:t>
-            </w:r>
-            <w:proofErr w:type="spellStart"/>
-            <w:r>
-              <w:rPr>
-                <w:sz w:val="32"/>
-              </w:rPr>
-              <w:t>needed</w:t>
-            </w:r>
-            <w:proofErr w:type="spellEnd"/>
-            <w:r>
-              <w:rPr>
-                <w:sz w:val="32"/>
-              </w:rPr>
-              <w:t xml:space="preserve"> in </w:t>
+            <w:r>
+              <w:rPr>
+                <w:sz w:val="32"/>
+              </w:rPr>
+              <w:t xml:space="preserve">Not needed in </w:t>
             </w:r>
             <w:r>
               <w:rPr>
@@ -2190,6 +2103,18 @@
                 <w:sz w:val="32"/>
               </w:rPr>
             </w:pPr>
+            <w:r>
+              <w:rPr>
+                <w:sz w:val="32"/>
+              </w:rPr>
+              <w:t xml:space="preserve">Executable, </w:t>
+            </w:r>
+            <w:r>
+              <w:rPr>
+                <w:sz w:val="32"/>
+              </w:rPr>
+              <w:t>MyStatement</w:t>
+            </w:r>
           </w:p>
         </w:tc>
       </w:tr>
@@ -2218,19 +2143,11 @@
             <w:pPr>
               <w:ind w:left="0" w:right="0" w:firstLine="0"/>
             </w:pPr>
-            <w:proofErr w:type="spellStart"/>
-            <w:r>
-              <w:rPr>
-                <w:sz w:val="32"/>
-              </w:rPr>
-              <w:t>Anonymous</w:t>
-            </w:r>
-            <w:proofErr w:type="spellEnd"/>
-            <w:r>
-              <w:rPr>
-                <w:sz w:val="32"/>
-              </w:rPr>
-              <w:t xml:space="preserve"> </w:t>
+            <w:r>
+              <w:rPr>
+                <w:sz w:val="32"/>
+              </w:rPr>
+              <w:t xml:space="preserve">Anonymous </w:t>
             </w:r>
             <w:r>
               <w:rPr>
@@ -2257,6 +2174,18 @@
               <w:spacing w:after="160"/>
               <w:ind w:left="0" w:right="0" w:firstLine="0"/>
             </w:pPr>
+            <w:r>
+              <w:rPr>
+                <w:sz w:val="32"/>
+              </w:rPr>
+              <w:t>DoubleBooleanOperatorExpression</w:t>
+            </w:r>
+            <w:r>
+              <w:rPr>
+                <w:sz w:val="32"/>
+              </w:rPr>
+              <w:t>, DoubleDoubleOperatorExpression</w:t>
+            </w:r>
           </w:p>
         </w:tc>
       </w:tr>
@@ -2285,19 +2214,11 @@
             <w:pPr>
               <w:ind w:left="0" w:right="0" w:firstLine="0"/>
             </w:pPr>
-            <w:proofErr w:type="spellStart"/>
-            <w:r>
-              <w:rPr>
-                <w:sz w:val="32"/>
-              </w:rPr>
-              <w:t>Generic</w:t>
-            </w:r>
-            <w:proofErr w:type="spellEnd"/>
-            <w:r>
-              <w:rPr>
-                <w:sz w:val="32"/>
-              </w:rPr>
-              <w:t xml:space="preserve"> Class </w:t>
+            <w:r>
+              <w:rPr>
+                <w:sz w:val="32"/>
+              </w:rPr>
+              <w:t xml:space="preserve">Generic Class </w:t>
             </w:r>
             <w:r>
               <w:rPr>
@@ -2324,6 +2245,18 @@
               <w:spacing w:after="160"/>
               <w:ind w:left="0" w:right="0" w:firstLine="0"/>
             </w:pPr>
+            <w:r>
+              <w:rPr>
+                <w:sz w:val="32"/>
+              </w:rPr>
+              <w:t>AllBooleanOperatorExpression, MyExpression*</w:t>
+            </w:r>
+            <w:r>
+              <w:rPr>
+                <w:sz w:val="32"/>
+              </w:rPr>
+              <w:t>3</w:t>
+            </w:r>
           </w:p>
         </w:tc>
       </w:tr>
@@ -2352,28 +2285,18 @@
             <w:pPr>
               <w:ind w:left="0" w:right="0" w:firstLine="0"/>
             </w:pPr>
-            <w:proofErr w:type="spellStart"/>
-            <w:r>
-              <w:rPr>
-                <w:sz w:val="32"/>
-              </w:rPr>
-              <w:t>Lambda</w:t>
-            </w:r>
-            <w:proofErr w:type="spellEnd"/>
-            <w:r>
-              <w:rPr>
-                <w:sz w:val="32"/>
-              </w:rPr>
-              <w:t xml:space="preserve"> </w:t>
-            </w:r>
-            <w:proofErr w:type="spellStart"/>
+            <w:r>
+              <w:rPr>
+                <w:sz w:val="32"/>
+              </w:rPr>
+              <w:t xml:space="preserve">Lambda </w:t>
+            </w:r>
             <w:r>
               <w:rPr>
                 <w:sz w:val="32"/>
               </w:rPr>
               <w:t>Expression</w:t>
             </w:r>
-            <w:proofErr w:type="spellEnd"/>
           </w:p>
         </w:tc>
         <w:tc>
@@ -2396,19 +2319,38 @@
                 <w:sz w:val="32"/>
               </w:rPr>
             </w:pPr>
-            <w:proofErr w:type="spellStart"/>
-            <w:r>
-              <w:rPr>
-                <w:sz w:val="32"/>
-              </w:rPr>
-              <w:t>World.getEntitiesSpecific</w:t>
-            </w:r>
-            <w:proofErr w:type="spellEnd"/>
-            <w:r>
-              <w:rPr>
-                <w:sz w:val="32"/>
-              </w:rPr>
-              <w:t>()</w:t>
+            <w:r>
+              <w:rPr>
+                <w:sz w:val="32"/>
+              </w:rPr>
+              <w:t>World.get</w:t>
+            </w:r>
+            <w:r>
+              <w:rPr>
+                <w:sz w:val="32"/>
+              </w:rPr>
+              <w:t>All</w:t>
+            </w:r>
+            <w:r>
+              <w:rPr>
+                <w:sz w:val="32"/>
+              </w:rPr>
+              <w:t>EntitiesSpecific()</w:t>
+            </w:r>
+          </w:p>
+          <w:p>
+            <w:pPr>
+              <w:spacing w:after="160"/>
+              <w:ind w:left="0" w:right="0" w:firstLine="0"/>
+              <w:rPr>
+                <w:sz w:val="32"/>
+              </w:rPr>
+            </w:pPr>
+            <w:r>
+              <w:rPr>
+                <w:sz w:val="32"/>
+              </w:rPr>
+              <w:t>BulletSpecificEntityExpression.getEntitiesArray()</w:t>
             </w:r>
           </w:p>
         </w:tc>
@@ -2463,25 +2405,74 @@
               <w:spacing w:after="160"/>
               <w:ind w:left="0" w:right="0" w:firstLine="0"/>
             </w:pPr>
-            <w:proofErr w:type="spellStart"/>
-            <w:r>
-              <w:rPr>
-                <w:sz w:val="32"/>
-              </w:rPr>
-              <w:t>World.getEntitiesSpecific</w:t>
-            </w:r>
-            <w:proofErr w:type="spellEnd"/>
-            <w:r>
-              <w:rPr>
-                <w:sz w:val="32"/>
-              </w:rPr>
-              <w:t>()</w:t>
+            <w:r>
+              <w:rPr>
+                <w:sz w:val="32"/>
+              </w:rPr>
+              <w:t>World.get</w:t>
+            </w:r>
+            <w:r>
+              <w:rPr>
+                <w:sz w:val="32"/>
+              </w:rPr>
+              <w:t>All</w:t>
+            </w:r>
+            <w:r>
+              <w:rPr>
+                <w:sz w:val="32"/>
+              </w:rPr>
+              <w:t>EntitiesSpecific()</w:t>
+            </w:r>
+            <w:r>
+              <w:rPr>
+                <w:sz w:val="32"/>
+              </w:rPr>
+              <w:t>, BulletSpecificEntityExpression.getEntitiesArray()</w:t>
             </w:r>
           </w:p>
         </w:tc>
       </w:tr>
     </w:tbl>
     <w:p/>
+    <w:p/>
+    <w:p>
+      <w:pPr>
+        <w:pStyle w:val="ListParagraph"/>
+        <w:numPr>
+          <w:ilvl w:val="0"/>
+          <w:numId w:val="1"/>
+        </w:numPr>
+      </w:pPr>
+      <w:r>
+        <w:t>Neem als voorbeeld een Ship en een Bullet.</w:t>
+      </w:r>
+    </w:p>
+    <w:p>
+      <w:pPr>
+        <w:pStyle w:val="ListParagraph"/>
+        <w:numPr>
+          <w:ilvl w:val="0"/>
+          <w:numId w:val="1"/>
+        </w:numPr>
+      </w:pPr>
+      <w:r>
+        <w:t>Template -&gt; Nieuw Object -&gt; execute is overschreven.</w:t>
+      </w:r>
+      <w:bookmarkStart w:id="0" w:name="_GoBack"/>
+      <w:bookmarkEnd w:id="0"/>
+    </w:p>
+    <w:p>
+      <w:pPr>
+        <w:pStyle w:val="ListParagraph"/>
+        <w:numPr>
+          <w:ilvl w:val="0"/>
+          <w:numId w:val="1"/>
+        </w:numPr>
+      </w:pPr>
+      <w:r>
+        <w:t>MyExpression is wel een interface, maar het concept blijft.</w:t>
+      </w:r>
+    </w:p>
     <w:sectPr>
       <w:pgSz w:w="16840" w:h="11900" w:orient="landscape"/>
       <w:pgMar w:top="1440" w:right="1440" w:bottom="1440" w:left="1440" w:header="708" w:footer="708" w:gutter="0"/>
@@ -2489,6 +2480,103 @@
     </w:sectPr>
   </w:body>
 </w:document>
+</file>
+
+<file path=word/numbering.xml><?xml version="1.0" encoding="utf-8"?>
+<w:numbering xmlns:wpc="http://schemas.microsoft.com/office/word/2010/wordprocessingCanvas" xmlns:cx="http://schemas.microsoft.com/office/drawing/2014/chartex" xmlns:cx1="http://schemas.microsoft.com/office/drawing/2015/9/8/chartex" xmlns:cx2="http://schemas.microsoft.com/office/drawing/2015/10/21/chartex" xmlns:cx3="http://schemas.microsoft.com/office/drawing/2016/5/9/chartex" xmlns:cx4="http://schemas.microsoft.com/office/drawing/2016/5/10/chartex" xmlns:cx5="http://schemas.microsoft.com/office/drawing/2016/5/11/chartex" xmlns:cx6="http://schemas.microsoft.com/office/drawing/2016/5/12/chartex" xmlns:cx7="http://schemas.microsoft.com/office/drawing/2016/5/13/chartex" xmlns:cx8="http://schemas.microsoft.com/office/drawing/2016/5/14/chartex" xmlns:mc="http://schemas.openxmlformats.org/markup-compatibility/2006" xmlns:o="urn:schemas-microsoft-com:office:office" xmlns:r="http://schemas.openxmlformats.org/officeDocument/2006/relationships" xmlns:m="http://schemas.openxmlformats.org/officeDocument/2006/math" xmlns:v="urn:schemas-microsoft-com:vml" xmlns:wp14="http://schemas.microsoft.com/office/word/2010/wordprocessingDrawing" xmlns:wp="http://schemas.openxmlformats.org/drawingml/2006/wordprocessingDrawing" xmlns:w10="urn:schemas-microsoft-com:office:word" xmlns:w="http://schemas.openxmlformats.org/wordprocessingml/2006/main" xmlns:w14="http://schemas.microsoft.com/office/word/2010/wordml" xmlns:w15="http://schemas.microsoft.com/office/word/2012/wordml" xmlns:w16se="http://schemas.microsoft.com/office/word/2015/wordml/symex" xmlns:wpg="http://schemas.microsoft.com/office/word/2010/wordprocessingGroup" xmlns:wpi="http://schemas.microsoft.com/office/word/2010/wordprocessingInk" xmlns:wne="http://schemas.microsoft.com/office/word/2006/wordml" xmlns:wps="http://schemas.microsoft.com/office/word/2010/wordprocessingShape" mc:Ignorable="w14 w15 w16se wp14">
+  <w:abstractNum w:abstractNumId="0" w15:restartNumberingAfterBreak="0">
+    <w:nsid w:val="6C792742"/>
+    <w:multiLevelType w:val="hybridMultilevel"/>
+    <w:tmpl w:val="E61E9F84"/>
+    <w:lvl w:ilvl="0" w:tplc="D5FEF552">
+      <w:start w:val="1"/>
+      <w:numFmt w:val="decimal"/>
+      <w:lvlText w:val="%1."/>
+      <w:lvlJc w:val="left"/>
+      <w:pPr>
+        <w:ind w:left="-411" w:hanging="360"/>
+      </w:pPr>
+      <w:rPr>
+        <w:rFonts w:hint="default"/>
+      </w:rPr>
+    </w:lvl>
+    <w:lvl w:ilvl="1" w:tplc="04090019" w:tentative="1">
+      <w:start w:val="1"/>
+      <w:numFmt w:val="lowerLetter"/>
+      <w:lvlText w:val="%2."/>
+      <w:lvlJc w:val="left"/>
+      <w:pPr>
+        <w:ind w:left="309" w:hanging="360"/>
+      </w:pPr>
+    </w:lvl>
+    <w:lvl w:ilvl="2" w:tplc="0409001B" w:tentative="1">
+      <w:start w:val="1"/>
+      <w:numFmt w:val="lowerRoman"/>
+      <w:lvlText w:val="%3."/>
+      <w:lvlJc w:val="right"/>
+      <w:pPr>
+        <w:ind w:left="1029" w:hanging="180"/>
+      </w:pPr>
+    </w:lvl>
+    <w:lvl w:ilvl="3" w:tplc="0409000F" w:tentative="1">
+      <w:start w:val="1"/>
+      <w:numFmt w:val="decimal"/>
+      <w:lvlText w:val="%4."/>
+      <w:lvlJc w:val="left"/>
+      <w:pPr>
+        <w:ind w:left="1749" w:hanging="360"/>
+      </w:pPr>
+    </w:lvl>
+    <w:lvl w:ilvl="4" w:tplc="04090019" w:tentative="1">
+      <w:start w:val="1"/>
+      <w:numFmt w:val="lowerLetter"/>
+      <w:lvlText w:val="%5."/>
+      <w:lvlJc w:val="left"/>
+      <w:pPr>
+        <w:ind w:left="2469" w:hanging="360"/>
+      </w:pPr>
+    </w:lvl>
+    <w:lvl w:ilvl="5" w:tplc="0409001B" w:tentative="1">
+      <w:start w:val="1"/>
+      <w:numFmt w:val="lowerRoman"/>
+      <w:lvlText w:val="%6."/>
+      <w:lvlJc w:val="right"/>
+      <w:pPr>
+        <w:ind w:left="3189" w:hanging="180"/>
+      </w:pPr>
+    </w:lvl>
+    <w:lvl w:ilvl="6" w:tplc="0409000F" w:tentative="1">
+      <w:start w:val="1"/>
+      <w:numFmt w:val="decimal"/>
+      <w:lvlText w:val="%7."/>
+      <w:lvlJc w:val="left"/>
+      <w:pPr>
+        <w:ind w:left="3909" w:hanging="360"/>
+      </w:pPr>
+    </w:lvl>
+    <w:lvl w:ilvl="7" w:tplc="04090019" w:tentative="1">
+      <w:start w:val="1"/>
+      <w:numFmt w:val="lowerLetter"/>
+      <w:lvlText w:val="%8."/>
+      <w:lvlJc w:val="left"/>
+      <w:pPr>
+        <w:ind w:left="4629" w:hanging="360"/>
+      </w:pPr>
+    </w:lvl>
+    <w:lvl w:ilvl="8" w:tplc="0409001B" w:tentative="1">
+      <w:start w:val="1"/>
+      <w:numFmt w:val="lowerRoman"/>
+      <w:lvlText w:val="%9."/>
+      <w:lvlJc w:val="right"/>
+      <w:pPr>
+        <w:ind w:left="5349" w:hanging="180"/>
+      </w:pPr>
+    </w:lvl>
+  </w:abstractNum>
+  <w:num w:numId="1">
+    <w:abstractNumId w:val="0"/>
+  </w:num>
+</w:numbering>
 </file>
 
 <file path=word/styles.xml><?xml version="1.0" encoding="utf-8"?>
@@ -2900,7 +2988,6 @@
   <w:style w:type="character" w:default="1" w:styleId="DefaultParagraphFont">
     <w:name w:val="Default Paragraph Font"/>
     <w:uiPriority w:val="1"/>
-    <w:semiHidden/>
     <w:unhideWhenUsed/>
   </w:style>
   <w:style w:type="table" w:default="1" w:styleId="TableNormal">
@@ -2968,6 +3055,17 @@
       <w:sz w:val="18"/>
       <w:szCs w:val="18"/>
     </w:rPr>
+  </w:style>
+  <w:style w:type="paragraph" w:styleId="ListParagraph">
+    <w:name w:val="List Paragraph"/>
+    <w:basedOn w:val="Normal"/>
+    <w:uiPriority w:val="34"/>
+    <w:qFormat/>
+    <w:rsid w:val="00B81F34"/>
+    <w:pPr>
+      <w:ind w:left="720"/>
+      <w:contextualSpacing/>
+    </w:pPr>
   </w:style>
 </w:styles>
 </file>

</xml_diff>

<commit_message>
Changed some conceptual things.
</commit_message>
<xml_diff>
--- a/Information/Mondelinge Verdediging/Concepten_Editabele.docx
+++ b/Information/Mondelinge Verdediging/Concepten_Editabele.docx
@@ -1474,14 +1474,7 @@
                 <w:sz w:val="32"/>
                 <w:lang w:val="en-US"/>
               </w:rPr>
-              <w:t>World.canHaveAsEntity()</w:t>
-            </w:r>
-            <w:r>
-              <w:rPr>
-                <w:sz w:val="32"/>
-                <w:lang w:val="en-US"/>
-              </w:rPr>
-              <w:t>, W</w:t>
+              <w:t>World.canHaveAsEntity(), W</w:t>
             </w:r>
             <w:r>
               <w:rPr>
@@ -1734,6 +1727,9 @@
             <w:pPr>
               <w:spacing w:after="160"/>
               <w:ind w:left="0" w:right="0" w:firstLine="0"/>
+              <w:rPr>
+                <w:sz w:val="32"/>
+              </w:rPr>
             </w:pPr>
             <w:r>
               <w:rPr>
@@ -1755,6 +1751,26 @@
               </w:rPr>
               <w:t>sArray()</w:t>
             </w:r>
+            <w:r>
+              <w:rPr>
+                <w:sz w:val="32"/>
+              </w:rPr>
+              <w:t>,</w:t>
+            </w:r>
+          </w:p>
+          <w:p>
+            <w:pPr>
+              <w:spacing w:after="160"/>
+              <w:ind w:left="0" w:right="0" w:firstLine="0"/>
+            </w:pPr>
+            <w:r>
+              <w:rPr>
+                <w:sz w:val="32"/>
+              </w:rPr>
+              <w:t>Program.execute()</w:t>
+            </w:r>
+            <w:bookmarkStart w:id="0" w:name="_GoBack"/>
+            <w:bookmarkEnd w:id="0"/>
           </w:p>
         </w:tc>
       </w:tr>
@@ -2458,8 +2474,6 @@
       <w:r>
         <w:t>Template -&gt; Nieuw Object -&gt; execute is overschreven.</w:t>
       </w:r>
-      <w:bookmarkStart w:id="0" w:name="_GoBack"/>
-      <w:bookmarkEnd w:id="0"/>
     </w:p>
     <w:p>
       <w:pPr>
@@ -2988,6 +3002,7 @@
   <w:style w:type="character" w:default="1" w:styleId="DefaultParagraphFont">
     <w:name w:val="Default Paragraph Font"/>
     <w:uiPriority w:val="1"/>
+    <w:semiHidden/>
     <w:unhideWhenUsed/>
   </w:style>
   <w:style w:type="table" w:default="1" w:styleId="TableNormal">

</xml_diff>